<commit_message>
Bootstrap Grid Part 1
</commit_message>
<xml_diff>
--- a/01_Getting Started with Bootstrap.docx
+++ b/01_Getting Started with Bootstrap.docx
@@ -1,10 +1,10 @@
 
 <file path=word/document.xml><?xml version="1.0" encoding="utf-8"?>
-<w:document xmlns:wpc="http://schemas.microsoft.com/office/word/2010/wordprocessingCanvas" xmlns:cx="http://schemas.microsoft.com/office/drawing/2014/chartex" xmlns:cx1="http://schemas.microsoft.com/office/drawing/2015/9/8/chartex" xmlns:cx2="http://schemas.microsoft.com/office/drawing/2015/10/21/chartex" xmlns:cx3="http://schemas.microsoft.com/office/drawing/2016/5/9/chartex" xmlns:cx4="http://schemas.microsoft.com/office/drawing/2016/5/10/chartex" xmlns:cx5="http://schemas.microsoft.com/office/drawing/2016/5/11/chartex" xmlns:cx6="http://schemas.microsoft.com/office/drawing/2016/5/12/chartex" xmlns:cx7="http://schemas.microsoft.com/office/drawing/2016/5/13/chartex" xmlns:cx8="http://schemas.microsoft.com/office/drawing/2016/5/14/chartex" xmlns:mc="http://schemas.openxmlformats.org/markup-compatibility/2006" xmlns:aink="http://schemas.microsoft.com/office/drawing/2016/ink" xmlns:am3d="http://schemas.microsoft.com/office/drawing/2017/model3d" xmlns:o="urn:schemas-microsoft-com:office:office" xmlns:r="http://schemas.openxmlformats.org/officeDocument/2006/relationships" xmlns:m="http://schemas.openxmlformats.org/officeDocument/2006/math" xmlns:v="urn:schemas-microsoft-com:vml" xmlns:wp14="http://schemas.microsoft.com/office/word/2010/wordprocessingDrawing" xmlns:wp="http://schemas.openxmlformats.org/drawingml/2006/wordprocessingDrawing" xmlns:w10="urn:schemas-microsoft-com:office:word" xmlns:w="http://schemas.openxmlformats.org/wordprocessingml/2006/main" xmlns:w14="http://schemas.microsoft.com/office/word/2010/wordml" xmlns:w15="http://schemas.microsoft.com/office/word/2012/wordml" xmlns:w16cid="http://schemas.microsoft.com/office/word/2016/wordml/cid" xmlns:w16se="http://schemas.microsoft.com/office/word/2015/wordml/symex" xmlns:wpg="http://schemas.microsoft.com/office/word/2010/wordprocessingGroup" xmlns:wpi="http://schemas.microsoft.com/office/word/2010/wordprocessingInk" xmlns:wne="http://schemas.microsoft.com/office/word/2006/wordml" xmlns:wps="http://schemas.microsoft.com/office/word/2010/wordprocessingShape" mc:Ignorable="w14 w15 w16se w16cid wp14">
+<w:document xmlns:wpc="http://schemas.microsoft.com/office/word/2010/wordprocessingCanvas" xmlns:cx="http://schemas.microsoft.com/office/drawing/2014/chartex" xmlns:cx1="http://schemas.microsoft.com/office/drawing/2015/9/8/chartex" xmlns:cx2="http://schemas.microsoft.com/office/drawing/2015/10/21/chartex" xmlns:cx3="http://schemas.microsoft.com/office/drawing/2016/5/9/chartex" xmlns:cx4="http://schemas.microsoft.com/office/drawing/2016/5/10/chartex" xmlns:cx5="http://schemas.microsoft.com/office/drawing/2016/5/11/chartex" xmlns:cx6="http://schemas.microsoft.com/office/drawing/2016/5/12/chartex" xmlns:cx7="http://schemas.microsoft.com/office/drawing/2016/5/13/chartex" xmlns:cx8="http://schemas.microsoft.com/office/drawing/2016/5/14/chartex" xmlns:mc="http://schemas.openxmlformats.org/markup-compatibility/2006" xmlns:aink="http://schemas.microsoft.com/office/drawing/2016/ink" xmlns:am3d="http://schemas.microsoft.com/office/drawing/2017/model3d" xmlns:o="urn:schemas-microsoft-com:office:office" xmlns:oel="http://schemas.microsoft.com/office/2019/extlst" xmlns:r="http://schemas.openxmlformats.org/officeDocument/2006/relationships" xmlns:m="http://schemas.openxmlformats.org/officeDocument/2006/math" xmlns:v="urn:schemas-microsoft-com:vml" xmlns:wp14="http://schemas.microsoft.com/office/word/2010/wordprocessingDrawing" xmlns:wp="http://schemas.openxmlformats.org/drawingml/2006/wordprocessingDrawing" xmlns:w10="urn:schemas-microsoft-com:office:word" xmlns:w="http://schemas.openxmlformats.org/wordprocessingml/2006/main" xmlns:w14="http://schemas.microsoft.com/office/word/2010/wordml" xmlns:w15="http://schemas.microsoft.com/office/word/2012/wordml" xmlns:w16cex="http://schemas.microsoft.com/office/word/2018/wordml/cex" xmlns:w16cid="http://schemas.microsoft.com/office/word/2016/wordml/cid" xmlns:w16="http://schemas.microsoft.com/office/word/2018/wordml" xmlns:w16sdtdh="http://schemas.microsoft.com/office/word/2020/wordml/sdtdatahash" xmlns:w16se="http://schemas.microsoft.com/office/word/2015/wordml/symex" xmlns:wpg="http://schemas.microsoft.com/office/word/2010/wordprocessingGroup" xmlns:wpi="http://schemas.microsoft.com/office/word/2010/wordprocessingInk" xmlns:wne="http://schemas.microsoft.com/office/word/2006/wordml" xmlns:wps="http://schemas.microsoft.com/office/word/2010/wordprocessingShape" mc:Ignorable="w14 w15 w16se w16cid w16 w16cex w16sdtdh wp14">
   <w:body>
     <w:p>
       <w:pPr>
-        <w:pStyle w:val="NormalWeb"/>
+        <w:pStyle w:val="ThngthngWeb"/>
         <w:shd w:val="clear" w:color="auto" w:fill="FFFFFF"/>
         <w:spacing w:before="0" w:beforeAutospacing="0" w:afterLines="120" w:after="288" w:afterAutospacing="0" w:line="360" w:lineRule="auto"/>
         <w:jc w:val="center"/>
@@ -54,7 +54,7 @@
     </w:p>
     <w:p>
       <w:pPr>
-        <w:pStyle w:val="Heading4"/>
+        <w:pStyle w:val="u4"/>
         <w:spacing w:line="360" w:lineRule="auto"/>
         <w:jc w:val="both"/>
         <w:rPr>
@@ -97,42 +97,20 @@
       <w:hyperlink r:id="rId7" w:tgtFrame="_blank" w:history="1">
         <w:r>
           <w:rPr>
-            <w:rStyle w:val="Hyperlink"/>
+            <w:rStyle w:val="Siuktni"/>
             <w:rFonts w:ascii="Arial" w:hAnsi="Arial" w:cs="Arial"/>
             <w:color w:val="757575"/>
             <w:sz w:val="26"/>
             <w:szCs w:val="26"/>
             <w:bdr w:val="single" w:sz="6" w:space="9" w:color="DDDDDD" w:frame="1"/>
           </w:rPr>
-          <w:t>Bootstrap4-st</w:t>
-        </w:r>
-        <w:r>
-          <w:rPr>
-            <w:rStyle w:val="Hyperlink"/>
-            <w:rFonts w:ascii="Arial" w:hAnsi="Arial" w:cs="Arial"/>
-            <w:color w:val="757575"/>
-            <w:sz w:val="26"/>
-            <w:szCs w:val="26"/>
-            <w:bdr w:val="single" w:sz="6" w:space="9" w:color="DDDDDD" w:frame="1"/>
-          </w:rPr>
-          <w:t>a</w:t>
-        </w:r>
-        <w:r>
-          <w:rPr>
-            <w:rStyle w:val="Hyperlink"/>
-            <w:rFonts w:ascii="Arial" w:hAnsi="Arial" w:cs="Arial"/>
-            <w:color w:val="757575"/>
-            <w:sz w:val="26"/>
-            <w:szCs w:val="26"/>
-            <w:bdr w:val="single" w:sz="6" w:space="9" w:color="DDDDDD" w:frame="1"/>
-          </w:rPr>
-          <w:t>rter.zip</w:t>
+          <w:t>Bootstrap4-starter.zip</w:t>
         </w:r>
       </w:hyperlink>
     </w:p>
     <w:p>
       <w:pPr>
-        <w:pStyle w:val="Heading4"/>
+        <w:pStyle w:val="u4"/>
         <w:spacing w:line="360" w:lineRule="auto"/>
         <w:jc w:val="both"/>
         <w:rPr>
@@ -162,7 +140,7 @@
     </w:p>
     <w:p>
       <w:pPr>
-        <w:pStyle w:val="NormalWeb"/>
+        <w:pStyle w:val="ThngthngWeb"/>
         <w:shd w:val="clear" w:color="auto" w:fill="FFFFFF"/>
         <w:spacing w:before="0" w:beforeAutospacing="0" w:after="300" w:afterAutospacing="0" w:line="360" w:lineRule="auto"/>
         <w:jc w:val="both"/>
@@ -276,7 +254,7 @@
       </w:pPr>
       <w:r>
         <w:rPr>
-          <w:rStyle w:val="Strong"/>
+          <w:rStyle w:val="Manh"/>
           <w:rFonts w:ascii="Arial" w:hAnsi="Arial" w:cs="Arial"/>
           <w:color w:val="1F1F1F"/>
           <w:sz w:val="26"/>
@@ -287,7 +265,7 @@
     </w:p>
     <w:p>
       <w:pPr>
-        <w:pStyle w:val="Heading4"/>
+        <w:pStyle w:val="u4"/>
         <w:spacing w:line="360" w:lineRule="auto"/>
         <w:jc w:val="both"/>
         <w:rPr>
@@ -343,7 +321,7 @@
       </w:r>
       <w:r>
         <w:rPr>
-          <w:rStyle w:val="Emphasis"/>
+          <w:rStyle w:val="Nhnmanh"/>
           <w:rFonts w:ascii="Arial" w:hAnsi="Arial" w:cs="Arial"/>
           <w:b/>
           <w:bCs/>
@@ -391,7 +369,7 @@
       </w:r>
       <w:r>
         <w:rPr>
-          <w:rStyle w:val="Strong"/>
+          <w:rStyle w:val="Manh"/>
           <w:rFonts w:ascii="Arial" w:hAnsi="Arial" w:cs="Arial"/>
           <w:i/>
           <w:iCs/>
@@ -412,7 +390,7 @@
       </w:r>
       <w:r>
         <w:rPr>
-          <w:rStyle w:val="Strong"/>
+          <w:rStyle w:val="Manh"/>
           <w:rFonts w:ascii="Arial" w:hAnsi="Arial" w:cs="Arial"/>
           <w:i/>
           <w:iCs/>
@@ -433,7 +411,7 @@
       </w:r>
       <w:r>
         <w:rPr>
-          <w:rStyle w:val="Emphasis"/>
+          <w:rStyle w:val="Nhnmanh"/>
           <w:rFonts w:ascii="Arial" w:hAnsi="Arial" w:cs="Arial"/>
           <w:color w:val="1F1F1F"/>
           <w:sz w:val="26"/>
@@ -507,7 +485,7 @@
     </w:p>
     <w:p>
       <w:pPr>
-        <w:pStyle w:val="HTMLPreformatted"/>
+        <w:pStyle w:val="HTMLinhdangtrc"/>
         <w:pBdr>
           <w:top w:val="single" w:sz="6" w:space="0" w:color="DDDDDD"/>
           <w:left w:val="single" w:sz="6" w:space="0" w:color="DDDDDD"/>
@@ -603,7 +581,7 @@
     </w:p>
     <w:p>
       <w:pPr>
-        <w:pStyle w:val="HTMLPreformatted"/>
+        <w:pStyle w:val="HTMLinhdangtrc"/>
         <w:pBdr>
           <w:top w:val="single" w:sz="6" w:space="0" w:color="DDDDDD"/>
           <w:left w:val="single" w:sz="6" w:space="0" w:color="DDDDDD"/>
@@ -688,7 +666,7 @@
     </w:p>
     <w:p>
       <w:pPr>
-        <w:pStyle w:val="Heading4"/>
+        <w:pStyle w:val="u4"/>
         <w:spacing w:line="360" w:lineRule="auto"/>
         <w:jc w:val="both"/>
         <w:rPr>
@@ -745,7 +723,7 @@
     </w:p>
     <w:p>
       <w:pPr>
-        <w:pStyle w:val="HTMLPreformatted"/>
+        <w:pStyle w:val="HTMLinhdangtrc"/>
         <w:pBdr>
           <w:top w:val="single" w:sz="6" w:space="0" w:color="DDDDDD"/>
           <w:left w:val="single" w:sz="6" w:space="0" w:color="DDDDDD"/>
@@ -836,7 +814,7 @@
     </w:p>
     <w:p>
       <w:pPr>
-        <w:pStyle w:val="HTMLPreformatted"/>
+        <w:pStyle w:val="HTMLinhdangtrc"/>
         <w:pBdr>
           <w:top w:val="single" w:sz="6" w:space="0" w:color="DDDDDD"/>
           <w:left w:val="single" w:sz="6" w:space="0" w:color="DDDDDD"/>
@@ -1020,7 +998,7 @@
       </w:r>
       <w:r>
         <w:rPr>
-          <w:rStyle w:val="Emphasis"/>
+          <w:rStyle w:val="Nhnmanh"/>
           <w:rFonts w:ascii="Arial" w:hAnsi="Arial" w:cs="Arial"/>
           <w:color w:val="1F1F1F"/>
           <w:sz w:val="26"/>
@@ -1066,7 +1044,7 @@
       </w:r>
       <w:r>
         <w:rPr>
-          <w:rStyle w:val="Strong"/>
+          <w:rStyle w:val="Manh"/>
           <w:rFonts w:ascii="Arial" w:hAnsi="Arial" w:cs="Arial"/>
           <w:color w:val="1F1F1F"/>
           <w:sz w:val="26"/>
@@ -1085,7 +1063,7 @@
       </w:r>
       <w:r>
         <w:rPr>
-          <w:rStyle w:val="Emphasis"/>
+          <w:rStyle w:val="Nhnmanh"/>
           <w:rFonts w:ascii="Arial" w:hAnsi="Arial" w:cs="Arial"/>
           <w:color w:val="1F1F1F"/>
           <w:sz w:val="26"/>
@@ -1105,7 +1083,7 @@
     </w:p>
     <w:p>
       <w:pPr>
-        <w:pStyle w:val="Heading4"/>
+        <w:pStyle w:val="u4"/>
         <w:spacing w:line="360" w:lineRule="auto"/>
         <w:jc w:val="both"/>
         <w:rPr>
@@ -1162,7 +1140,7 @@
       </w:r>
       <w:r>
         <w:rPr>
-          <w:rStyle w:val="Emphasis"/>
+          <w:rStyle w:val="Nhnmanh"/>
           <w:rFonts w:ascii="Arial" w:hAnsi="Arial" w:cs="Arial"/>
           <w:color w:val="1F1F1F"/>
           <w:sz w:val="26"/>
@@ -1182,13 +1160,9 @@
     </w:p>
     <w:p>
       <w:pPr>
-        <w:numPr>
-          <w:ilvl w:val="0"/>
-          <w:numId w:val="8"/>
-        </w:numPr>
         <w:shd w:val="clear" w:color="auto" w:fill="FFFFFF"/>
         <w:spacing w:before="100" w:beforeAutospacing="1" w:after="150" w:line="360" w:lineRule="auto"/>
-        <w:ind w:left="450"/>
+        <w:ind w:left="90"/>
         <w:jc w:val="both"/>
         <w:rPr>
           <w:rFonts w:ascii="Arial" w:hAnsi="Arial" w:cs="Arial"/>
@@ -1208,7 +1182,7 @@
       </w:r>
       <w:r>
         <w:rPr>
-          <w:rStyle w:val="Emphasis"/>
+          <w:rStyle w:val="Nhnmanh"/>
           <w:rFonts w:ascii="Arial" w:hAnsi="Arial" w:cs="Arial"/>
           <w:color w:val="1F1F1F"/>
           <w:sz w:val="26"/>
@@ -1227,7 +1201,7 @@
       </w:r>
       <w:r>
         <w:rPr>
-          <w:rStyle w:val="Emphasis"/>
+          <w:rStyle w:val="Nhnmanh"/>
           <w:rFonts w:ascii="Arial" w:hAnsi="Arial" w:cs="Arial"/>
           <w:color w:val="1F1F1F"/>
           <w:sz w:val="26"/>
@@ -1247,17 +1221,9 @@
     </w:p>
     <w:p>
       <w:pPr>
-        <w:pStyle w:val="ListParagraph"/>
-        <w:numPr>
-          <w:ilvl w:val="0"/>
-          <w:numId w:val="8"/>
-        </w:numPr>
         <w:shd w:val="clear" w:color="auto" w:fill="FFFFFE"/>
-        <w:tabs>
-          <w:tab w:val="clear" w:pos="720"/>
-        </w:tabs>
         <w:spacing w:after="0" w:line="360" w:lineRule="auto"/>
-        <w:ind w:left="709"/>
+        <w:ind w:left="349"/>
         <w:jc w:val="both"/>
         <w:rPr>
           <w:rFonts w:ascii="Arial" w:eastAsia="Times New Roman" w:hAnsi="Arial" w:cs="Arial"/>
@@ -1278,17 +1244,9 @@
     </w:p>
     <w:p>
       <w:pPr>
-        <w:pStyle w:val="ListParagraph"/>
-        <w:numPr>
-          <w:ilvl w:val="0"/>
-          <w:numId w:val="8"/>
-        </w:numPr>
         <w:shd w:val="clear" w:color="auto" w:fill="FFFFFE"/>
-        <w:tabs>
-          <w:tab w:val="clear" w:pos="720"/>
-        </w:tabs>
         <w:spacing w:after="0" w:line="360" w:lineRule="auto"/>
-        <w:ind w:left="709"/>
+        <w:ind w:left="349"/>
         <w:jc w:val="both"/>
         <w:rPr>
           <w:rFonts w:ascii="Arial" w:eastAsia="Times New Roman" w:hAnsi="Arial" w:cs="Arial"/>
@@ -1372,17 +1330,9 @@
     </w:p>
     <w:p>
       <w:pPr>
-        <w:pStyle w:val="ListParagraph"/>
-        <w:numPr>
-          <w:ilvl w:val="0"/>
-          <w:numId w:val="8"/>
-        </w:numPr>
         <w:shd w:val="clear" w:color="auto" w:fill="FFFFFE"/>
-        <w:tabs>
-          <w:tab w:val="clear" w:pos="720"/>
-        </w:tabs>
         <w:spacing w:after="0" w:line="360" w:lineRule="auto"/>
-        <w:ind w:left="709"/>
+        <w:ind w:left="349"/>
         <w:jc w:val="both"/>
         <w:rPr>
           <w:rFonts w:ascii="Arial" w:eastAsia="Times New Roman" w:hAnsi="Arial" w:cs="Arial"/>
@@ -1502,17 +1452,9 @@
     </w:p>
     <w:p>
       <w:pPr>
-        <w:pStyle w:val="ListParagraph"/>
-        <w:numPr>
-          <w:ilvl w:val="0"/>
-          <w:numId w:val="8"/>
-        </w:numPr>
         <w:shd w:val="clear" w:color="auto" w:fill="FFFFFE"/>
-        <w:tabs>
-          <w:tab w:val="clear" w:pos="720"/>
-        </w:tabs>
         <w:spacing w:after="0" w:line="360" w:lineRule="auto"/>
-        <w:ind w:left="709"/>
+        <w:ind w:left="349"/>
         <w:jc w:val="both"/>
         <w:rPr>
           <w:rFonts w:ascii="Arial" w:eastAsia="Times New Roman" w:hAnsi="Arial" w:cs="Arial"/>
@@ -1629,22 +1571,12 @@
         </w:rPr>
         <w:t>&gt;</w:t>
       </w:r>
-      <w:bookmarkStart w:id="0" w:name="_GoBack"/>
-      <w:bookmarkEnd w:id="0"/>
     </w:p>
     <w:p>
       <w:pPr>
-        <w:pStyle w:val="ListParagraph"/>
-        <w:numPr>
-          <w:ilvl w:val="0"/>
-          <w:numId w:val="8"/>
-        </w:numPr>
         <w:shd w:val="clear" w:color="auto" w:fill="FFFFFE"/>
-        <w:tabs>
-          <w:tab w:val="clear" w:pos="720"/>
-        </w:tabs>
         <w:spacing w:after="0" w:line="360" w:lineRule="auto"/>
-        <w:ind w:left="709"/>
+        <w:ind w:left="349"/>
         <w:jc w:val="both"/>
         <w:rPr>
           <w:rFonts w:ascii="Arial" w:eastAsia="Times New Roman" w:hAnsi="Arial" w:cs="Arial"/>
@@ -1674,17 +1606,9 @@
     </w:p>
     <w:p>
       <w:pPr>
-        <w:pStyle w:val="ListParagraph"/>
-        <w:numPr>
-          <w:ilvl w:val="0"/>
-          <w:numId w:val="8"/>
-        </w:numPr>
         <w:shd w:val="clear" w:color="auto" w:fill="FFFFFE"/>
-        <w:tabs>
-          <w:tab w:val="clear" w:pos="720"/>
-        </w:tabs>
         <w:spacing w:after="0" w:line="360" w:lineRule="auto"/>
-        <w:ind w:left="709"/>
+        <w:ind w:left="349"/>
         <w:rPr>
           <w:rFonts w:ascii="Arial" w:eastAsia="Times New Roman" w:hAnsi="Arial" w:cs="Arial"/>
           <w:color w:val="000000"/>
@@ -1857,13 +1781,9 @@
     </w:p>
     <w:p>
       <w:pPr>
-        <w:pStyle w:val="ListParagraph"/>
-        <w:numPr>
-          <w:ilvl w:val="0"/>
-          <w:numId w:val="9"/>
-        </w:numPr>
         <w:shd w:val="clear" w:color="auto" w:fill="FFFFFE"/>
         <w:spacing w:after="0" w:line="360" w:lineRule="auto"/>
+        <w:ind w:left="360"/>
         <w:jc w:val="both"/>
         <w:rPr>
           <w:rFonts w:ascii="Arial" w:eastAsia="Times New Roman" w:hAnsi="Arial" w:cs="Arial"/>
@@ -1884,13 +1804,9 @@
     </w:p>
     <w:p>
       <w:pPr>
-        <w:pStyle w:val="ListParagraph"/>
-        <w:numPr>
-          <w:ilvl w:val="0"/>
-          <w:numId w:val="9"/>
-        </w:numPr>
         <w:shd w:val="clear" w:color="auto" w:fill="FFFFFE"/>
         <w:spacing w:after="0" w:line="360" w:lineRule="auto"/>
+        <w:ind w:left="360"/>
         <w:jc w:val="both"/>
         <w:rPr>
           <w:rFonts w:ascii="Arial" w:eastAsia="Times New Roman" w:hAnsi="Arial" w:cs="Arial"/>
@@ -1992,13 +1908,9 @@
     </w:p>
     <w:p>
       <w:pPr>
-        <w:pStyle w:val="ListParagraph"/>
-        <w:numPr>
-          <w:ilvl w:val="0"/>
-          <w:numId w:val="9"/>
-        </w:numPr>
         <w:shd w:val="clear" w:color="auto" w:fill="FFFFFE"/>
         <w:spacing w:after="0" w:line="360" w:lineRule="auto"/>
+        <w:ind w:left="360"/>
         <w:jc w:val="both"/>
         <w:rPr>
           <w:rFonts w:ascii="Arial" w:eastAsia="Times New Roman" w:hAnsi="Arial" w:cs="Arial"/>
@@ -2100,13 +2012,9 @@
     </w:p>
     <w:p>
       <w:pPr>
-        <w:pStyle w:val="ListParagraph"/>
-        <w:numPr>
-          <w:ilvl w:val="0"/>
-          <w:numId w:val="9"/>
-        </w:numPr>
         <w:shd w:val="clear" w:color="auto" w:fill="FFFFFE"/>
         <w:spacing w:after="0" w:line="360" w:lineRule="auto"/>
+        <w:ind w:left="360"/>
         <w:jc w:val="both"/>
         <w:rPr>
           <w:rFonts w:ascii="Arial" w:eastAsia="Times New Roman" w:hAnsi="Arial" w:cs="Arial"/>
@@ -2250,7 +2158,7 @@
     </w:p>
     <w:p>
       <w:pPr>
-        <w:pStyle w:val="Heading4"/>
+        <w:pStyle w:val="u4"/>
         <w:spacing w:line="360" w:lineRule="auto"/>
         <w:jc w:val="both"/>
         <w:rPr>
@@ -2280,7 +2188,7 @@
     </w:p>
     <w:p>
       <w:pPr>
-        <w:pStyle w:val="NormalWeb"/>
+        <w:pStyle w:val="ThngthngWeb"/>
         <w:shd w:val="clear" w:color="auto" w:fill="FFFFFF"/>
         <w:spacing w:before="0" w:beforeAutospacing="0" w:afterLines="120" w:after="288" w:afterAutospacing="0" w:line="360" w:lineRule="auto"/>
         <w:jc w:val="both"/>
@@ -2315,7 +2223,7 @@
 </file>
 
 <file path=word/endnotes.xml><?xml version="1.0" encoding="utf-8"?>
-<w:endnotes xmlns:wpc="http://schemas.microsoft.com/office/word/2010/wordprocessingCanvas" xmlns:cx="http://schemas.microsoft.com/office/drawing/2014/chartex" xmlns:cx1="http://schemas.microsoft.com/office/drawing/2015/9/8/chartex" xmlns:cx2="http://schemas.microsoft.com/office/drawing/2015/10/21/chartex" xmlns:cx3="http://schemas.microsoft.com/office/drawing/2016/5/9/chartex" xmlns:cx4="http://schemas.microsoft.com/office/drawing/2016/5/10/chartex" xmlns:cx5="http://schemas.microsoft.com/office/drawing/2016/5/11/chartex" xmlns:cx6="http://schemas.microsoft.com/office/drawing/2016/5/12/chartex" xmlns:cx7="http://schemas.microsoft.com/office/drawing/2016/5/13/chartex" xmlns:cx8="http://schemas.microsoft.com/office/drawing/2016/5/14/chartex" xmlns:mc="http://schemas.openxmlformats.org/markup-compatibility/2006" xmlns:aink="http://schemas.microsoft.com/office/drawing/2016/ink" xmlns:am3d="http://schemas.microsoft.com/office/drawing/2017/model3d" xmlns:o="urn:schemas-microsoft-com:office:office" xmlns:r="http://schemas.openxmlformats.org/officeDocument/2006/relationships" xmlns:m="http://schemas.openxmlformats.org/officeDocument/2006/math" xmlns:v="urn:schemas-microsoft-com:vml" xmlns:wp14="http://schemas.microsoft.com/office/word/2010/wordprocessingDrawing" xmlns:wp="http://schemas.openxmlformats.org/drawingml/2006/wordprocessingDrawing" xmlns:w10="urn:schemas-microsoft-com:office:word" xmlns:w="http://schemas.openxmlformats.org/wordprocessingml/2006/main" xmlns:w14="http://schemas.microsoft.com/office/word/2010/wordml" xmlns:w15="http://schemas.microsoft.com/office/word/2012/wordml" xmlns:w16cid="http://schemas.microsoft.com/office/word/2016/wordml/cid" xmlns:w16se="http://schemas.microsoft.com/office/word/2015/wordml/symex" xmlns:wpg="http://schemas.microsoft.com/office/word/2010/wordprocessingGroup" xmlns:wpi="http://schemas.microsoft.com/office/word/2010/wordprocessingInk" xmlns:wne="http://schemas.microsoft.com/office/word/2006/wordml" xmlns:wps="http://schemas.microsoft.com/office/word/2010/wordprocessingShape" mc:Ignorable="w14 w15 w16se w16cid wp14">
+<w:endnotes xmlns:wpc="http://schemas.microsoft.com/office/word/2010/wordprocessingCanvas" xmlns:cx="http://schemas.microsoft.com/office/drawing/2014/chartex" xmlns:cx1="http://schemas.microsoft.com/office/drawing/2015/9/8/chartex" xmlns:cx2="http://schemas.microsoft.com/office/drawing/2015/10/21/chartex" xmlns:cx3="http://schemas.microsoft.com/office/drawing/2016/5/9/chartex" xmlns:cx4="http://schemas.microsoft.com/office/drawing/2016/5/10/chartex" xmlns:cx5="http://schemas.microsoft.com/office/drawing/2016/5/11/chartex" xmlns:cx6="http://schemas.microsoft.com/office/drawing/2016/5/12/chartex" xmlns:cx7="http://schemas.microsoft.com/office/drawing/2016/5/13/chartex" xmlns:cx8="http://schemas.microsoft.com/office/drawing/2016/5/14/chartex" xmlns:mc="http://schemas.openxmlformats.org/markup-compatibility/2006" xmlns:aink="http://schemas.microsoft.com/office/drawing/2016/ink" xmlns:am3d="http://schemas.microsoft.com/office/drawing/2017/model3d" xmlns:o="urn:schemas-microsoft-com:office:office" xmlns:oel="http://schemas.microsoft.com/office/2019/extlst" xmlns:r="http://schemas.openxmlformats.org/officeDocument/2006/relationships" xmlns:m="http://schemas.openxmlformats.org/officeDocument/2006/math" xmlns:v="urn:schemas-microsoft-com:vml" xmlns:wp14="http://schemas.microsoft.com/office/word/2010/wordprocessingDrawing" xmlns:wp="http://schemas.openxmlformats.org/drawingml/2006/wordprocessingDrawing" xmlns:w10="urn:schemas-microsoft-com:office:word" xmlns:w="http://schemas.openxmlformats.org/wordprocessingml/2006/main" xmlns:w14="http://schemas.microsoft.com/office/word/2010/wordml" xmlns:w15="http://schemas.microsoft.com/office/word/2012/wordml" xmlns:w16cex="http://schemas.microsoft.com/office/word/2018/wordml/cex" xmlns:w16cid="http://schemas.microsoft.com/office/word/2016/wordml/cid" xmlns:w16="http://schemas.microsoft.com/office/word/2018/wordml" xmlns:w16sdtdh="http://schemas.microsoft.com/office/word/2020/wordml/sdtdatahash" xmlns:w16se="http://schemas.microsoft.com/office/word/2015/wordml/symex" xmlns:wpg="http://schemas.microsoft.com/office/word/2010/wordprocessingGroup" xmlns:wpi="http://schemas.microsoft.com/office/word/2010/wordprocessingInk" xmlns:wne="http://schemas.microsoft.com/office/word/2006/wordml" xmlns:wps="http://schemas.microsoft.com/office/word/2010/wordprocessingShape" mc:Ignorable="w14 w15 w16se w16cid w16 w16cex w16sdtdh wp14">
   <w:endnote w:type="separator" w:id="-1">
     <w:p>
       <w:pPr>
@@ -2340,11 +2248,11 @@
 </file>
 
 <file path=word/footer1.xml><?xml version="1.0" encoding="utf-8"?>
-<w:ftr xmlns:wpc="http://schemas.microsoft.com/office/word/2010/wordprocessingCanvas" xmlns:cx="http://schemas.microsoft.com/office/drawing/2014/chartex" xmlns:cx1="http://schemas.microsoft.com/office/drawing/2015/9/8/chartex" xmlns:cx2="http://schemas.microsoft.com/office/drawing/2015/10/21/chartex" xmlns:cx3="http://schemas.microsoft.com/office/drawing/2016/5/9/chartex" xmlns:cx4="http://schemas.microsoft.com/office/drawing/2016/5/10/chartex" xmlns:cx5="http://schemas.microsoft.com/office/drawing/2016/5/11/chartex" xmlns:cx6="http://schemas.microsoft.com/office/drawing/2016/5/12/chartex" xmlns:cx7="http://schemas.microsoft.com/office/drawing/2016/5/13/chartex" xmlns:cx8="http://schemas.microsoft.com/office/drawing/2016/5/14/chartex" xmlns:mc="http://schemas.openxmlformats.org/markup-compatibility/2006" xmlns:aink="http://schemas.microsoft.com/office/drawing/2016/ink" xmlns:am3d="http://schemas.microsoft.com/office/drawing/2017/model3d" xmlns:o="urn:schemas-microsoft-com:office:office" xmlns:r="http://schemas.openxmlformats.org/officeDocument/2006/relationships" xmlns:m="http://schemas.openxmlformats.org/officeDocument/2006/math" xmlns:v="urn:schemas-microsoft-com:vml" xmlns:wp14="http://schemas.microsoft.com/office/word/2010/wordprocessingDrawing" xmlns:wp="http://schemas.openxmlformats.org/drawingml/2006/wordprocessingDrawing" xmlns:w10="urn:schemas-microsoft-com:office:word" xmlns:w="http://schemas.openxmlformats.org/wordprocessingml/2006/main" xmlns:w14="http://schemas.microsoft.com/office/word/2010/wordml" xmlns:w15="http://schemas.microsoft.com/office/word/2012/wordml" xmlns:w16cid="http://schemas.microsoft.com/office/word/2016/wordml/cid" xmlns:w16se="http://schemas.microsoft.com/office/word/2015/wordml/symex" xmlns:wpg="http://schemas.microsoft.com/office/word/2010/wordprocessingGroup" xmlns:wpi="http://schemas.microsoft.com/office/word/2010/wordprocessingInk" xmlns:wne="http://schemas.microsoft.com/office/word/2006/wordml" xmlns:wps="http://schemas.microsoft.com/office/word/2010/wordprocessingShape" mc:Ignorable="w14 w15 w16se w16cid wp14">
+<w:ftr xmlns:wpc="http://schemas.microsoft.com/office/word/2010/wordprocessingCanvas" xmlns:cx="http://schemas.microsoft.com/office/drawing/2014/chartex" xmlns:cx1="http://schemas.microsoft.com/office/drawing/2015/9/8/chartex" xmlns:cx2="http://schemas.microsoft.com/office/drawing/2015/10/21/chartex" xmlns:cx3="http://schemas.microsoft.com/office/drawing/2016/5/9/chartex" xmlns:cx4="http://schemas.microsoft.com/office/drawing/2016/5/10/chartex" xmlns:cx5="http://schemas.microsoft.com/office/drawing/2016/5/11/chartex" xmlns:cx6="http://schemas.microsoft.com/office/drawing/2016/5/12/chartex" xmlns:cx7="http://schemas.microsoft.com/office/drawing/2016/5/13/chartex" xmlns:cx8="http://schemas.microsoft.com/office/drawing/2016/5/14/chartex" xmlns:mc="http://schemas.openxmlformats.org/markup-compatibility/2006" xmlns:aink="http://schemas.microsoft.com/office/drawing/2016/ink" xmlns:am3d="http://schemas.microsoft.com/office/drawing/2017/model3d" xmlns:o="urn:schemas-microsoft-com:office:office" xmlns:oel="http://schemas.microsoft.com/office/2019/extlst" xmlns:r="http://schemas.openxmlformats.org/officeDocument/2006/relationships" xmlns:m="http://schemas.openxmlformats.org/officeDocument/2006/math" xmlns:v="urn:schemas-microsoft-com:vml" xmlns:wp14="http://schemas.microsoft.com/office/word/2010/wordprocessingDrawing" xmlns:wp="http://schemas.openxmlformats.org/drawingml/2006/wordprocessingDrawing" xmlns:w10="urn:schemas-microsoft-com:office:word" xmlns:w="http://schemas.openxmlformats.org/wordprocessingml/2006/main" xmlns:w14="http://schemas.microsoft.com/office/word/2010/wordml" xmlns:w15="http://schemas.microsoft.com/office/word/2012/wordml" xmlns:w16cex="http://schemas.microsoft.com/office/word/2018/wordml/cex" xmlns:w16cid="http://schemas.microsoft.com/office/word/2016/wordml/cid" xmlns:w16="http://schemas.microsoft.com/office/word/2018/wordml" xmlns:w16sdtdh="http://schemas.microsoft.com/office/word/2020/wordml/sdtdatahash" xmlns:w16se="http://schemas.microsoft.com/office/word/2015/wordml/symex" xmlns:wpg="http://schemas.microsoft.com/office/word/2010/wordprocessingGroup" xmlns:wpi="http://schemas.microsoft.com/office/word/2010/wordprocessingInk" xmlns:wne="http://schemas.microsoft.com/office/word/2006/wordml" xmlns:wps="http://schemas.microsoft.com/office/word/2010/wordprocessingShape" mc:Ignorable="w14 w15 w16se w16cid w16 w16cex w16sdtdh wp14">
   <w:sdt>
     <w:sdtPr>
       <w:rPr>
-        <w:rStyle w:val="PageNumber"/>
+        <w:rStyle w:val="Strang"/>
       </w:rPr>
       <w:id w:val="1193961158"/>
       <w:docPartObj>
@@ -2352,35 +2260,30 @@
         <w:docPartUnique/>
       </w:docPartObj>
     </w:sdtPr>
-    <w:sdtEndPr>
-      <w:rPr>
-        <w:rStyle w:val="PageNumber"/>
-      </w:rPr>
-    </w:sdtEndPr>
     <w:sdtContent>
       <w:p>
         <w:pPr>
-          <w:pStyle w:val="Footer"/>
+          <w:pStyle w:val="Chntrang"/>
           <w:framePr w:wrap="none" w:vAnchor="text" w:hAnchor="margin" w:xAlign="center" w:y="1"/>
           <w:rPr>
-            <w:rStyle w:val="PageNumber"/>
+            <w:rStyle w:val="Strang"/>
           </w:rPr>
         </w:pPr>
         <w:r>
           <w:rPr>
-            <w:rStyle w:val="PageNumber"/>
+            <w:rStyle w:val="Strang"/>
           </w:rPr>
           <w:fldChar w:fldCharType="begin"/>
         </w:r>
         <w:r>
           <w:rPr>
-            <w:rStyle w:val="PageNumber"/>
+            <w:rStyle w:val="Strang"/>
           </w:rPr>
           <w:instrText xml:space="preserve"> PAGE </w:instrText>
         </w:r>
         <w:r>
           <w:rPr>
-            <w:rStyle w:val="PageNumber"/>
+            <w:rStyle w:val="Strang"/>
           </w:rPr>
           <w:fldChar w:fldCharType="end"/>
         </w:r>
@@ -2390,7 +2293,7 @@
   <w:sdt>
     <w:sdtPr>
       <w:rPr>
-        <w:rStyle w:val="PageNumber"/>
+        <w:rStyle w:val="Strang"/>
       </w:rPr>
       <w:id w:val="1961683487"/>
       <w:docPartObj>
@@ -2398,35 +2301,30 @@
         <w:docPartUnique/>
       </w:docPartObj>
     </w:sdtPr>
-    <w:sdtEndPr>
-      <w:rPr>
-        <w:rStyle w:val="PageNumber"/>
-      </w:rPr>
-    </w:sdtEndPr>
     <w:sdtContent>
       <w:p>
         <w:pPr>
-          <w:pStyle w:val="Footer"/>
+          <w:pStyle w:val="Chntrang"/>
           <w:framePr w:wrap="none" w:vAnchor="text" w:hAnchor="margin" w:xAlign="right" w:y="1"/>
           <w:rPr>
-            <w:rStyle w:val="PageNumber"/>
+            <w:rStyle w:val="Strang"/>
           </w:rPr>
         </w:pPr>
         <w:r>
           <w:rPr>
-            <w:rStyle w:val="PageNumber"/>
+            <w:rStyle w:val="Strang"/>
           </w:rPr>
           <w:fldChar w:fldCharType="begin"/>
         </w:r>
         <w:r>
           <w:rPr>
-            <w:rStyle w:val="PageNumber"/>
+            <w:rStyle w:val="Strang"/>
           </w:rPr>
           <w:instrText xml:space="preserve"> PAGE </w:instrText>
         </w:r>
         <w:r>
           <w:rPr>
-            <w:rStyle w:val="PageNumber"/>
+            <w:rStyle w:val="Strang"/>
           </w:rPr>
           <w:fldChar w:fldCharType="end"/>
         </w:r>
@@ -2435,7 +2333,7 @@
   </w:sdt>
   <w:p>
     <w:pPr>
-      <w:pStyle w:val="Footer"/>
+      <w:pStyle w:val="Chntrang"/>
       <w:ind w:right="360"/>
     </w:pPr>
   </w:p>
@@ -2443,11 +2341,11 @@
 </file>
 
 <file path=word/footer2.xml><?xml version="1.0" encoding="utf-8"?>
-<w:ftr xmlns:wpc="http://schemas.microsoft.com/office/word/2010/wordprocessingCanvas" xmlns:cx="http://schemas.microsoft.com/office/drawing/2014/chartex" xmlns:cx1="http://schemas.microsoft.com/office/drawing/2015/9/8/chartex" xmlns:cx2="http://schemas.microsoft.com/office/drawing/2015/10/21/chartex" xmlns:cx3="http://schemas.microsoft.com/office/drawing/2016/5/9/chartex" xmlns:cx4="http://schemas.microsoft.com/office/drawing/2016/5/10/chartex" xmlns:cx5="http://schemas.microsoft.com/office/drawing/2016/5/11/chartex" xmlns:cx6="http://schemas.microsoft.com/office/drawing/2016/5/12/chartex" xmlns:cx7="http://schemas.microsoft.com/office/drawing/2016/5/13/chartex" xmlns:cx8="http://schemas.microsoft.com/office/drawing/2016/5/14/chartex" xmlns:mc="http://schemas.openxmlformats.org/markup-compatibility/2006" xmlns:aink="http://schemas.microsoft.com/office/drawing/2016/ink" xmlns:am3d="http://schemas.microsoft.com/office/drawing/2017/model3d" xmlns:o="urn:schemas-microsoft-com:office:office" xmlns:r="http://schemas.openxmlformats.org/officeDocument/2006/relationships" xmlns:m="http://schemas.openxmlformats.org/officeDocument/2006/math" xmlns:v="urn:schemas-microsoft-com:vml" xmlns:wp14="http://schemas.microsoft.com/office/word/2010/wordprocessingDrawing" xmlns:wp="http://schemas.openxmlformats.org/drawingml/2006/wordprocessingDrawing" xmlns:w10="urn:schemas-microsoft-com:office:word" xmlns:w="http://schemas.openxmlformats.org/wordprocessingml/2006/main" xmlns:w14="http://schemas.microsoft.com/office/word/2010/wordml" xmlns:w15="http://schemas.microsoft.com/office/word/2012/wordml" xmlns:w16cid="http://schemas.microsoft.com/office/word/2016/wordml/cid" xmlns:w16se="http://schemas.microsoft.com/office/word/2015/wordml/symex" xmlns:wpg="http://schemas.microsoft.com/office/word/2010/wordprocessingGroup" xmlns:wpi="http://schemas.microsoft.com/office/word/2010/wordprocessingInk" xmlns:wne="http://schemas.microsoft.com/office/word/2006/wordml" xmlns:wps="http://schemas.microsoft.com/office/word/2010/wordprocessingShape" mc:Ignorable="w14 w15 w16se w16cid wp14">
+<w:ftr xmlns:wpc="http://schemas.microsoft.com/office/word/2010/wordprocessingCanvas" xmlns:cx="http://schemas.microsoft.com/office/drawing/2014/chartex" xmlns:cx1="http://schemas.microsoft.com/office/drawing/2015/9/8/chartex" xmlns:cx2="http://schemas.microsoft.com/office/drawing/2015/10/21/chartex" xmlns:cx3="http://schemas.microsoft.com/office/drawing/2016/5/9/chartex" xmlns:cx4="http://schemas.microsoft.com/office/drawing/2016/5/10/chartex" xmlns:cx5="http://schemas.microsoft.com/office/drawing/2016/5/11/chartex" xmlns:cx6="http://schemas.microsoft.com/office/drawing/2016/5/12/chartex" xmlns:cx7="http://schemas.microsoft.com/office/drawing/2016/5/13/chartex" xmlns:cx8="http://schemas.microsoft.com/office/drawing/2016/5/14/chartex" xmlns:mc="http://schemas.openxmlformats.org/markup-compatibility/2006" xmlns:aink="http://schemas.microsoft.com/office/drawing/2016/ink" xmlns:am3d="http://schemas.microsoft.com/office/drawing/2017/model3d" xmlns:o="urn:schemas-microsoft-com:office:office" xmlns:oel="http://schemas.microsoft.com/office/2019/extlst" xmlns:r="http://schemas.openxmlformats.org/officeDocument/2006/relationships" xmlns:m="http://schemas.openxmlformats.org/officeDocument/2006/math" xmlns:v="urn:schemas-microsoft-com:vml" xmlns:wp14="http://schemas.microsoft.com/office/word/2010/wordprocessingDrawing" xmlns:wp="http://schemas.openxmlformats.org/drawingml/2006/wordprocessingDrawing" xmlns:w10="urn:schemas-microsoft-com:office:word" xmlns:w="http://schemas.openxmlformats.org/wordprocessingml/2006/main" xmlns:w14="http://schemas.microsoft.com/office/word/2010/wordml" xmlns:w15="http://schemas.microsoft.com/office/word/2012/wordml" xmlns:w16cex="http://schemas.microsoft.com/office/word/2018/wordml/cex" xmlns:w16cid="http://schemas.microsoft.com/office/word/2016/wordml/cid" xmlns:w16="http://schemas.microsoft.com/office/word/2018/wordml" xmlns:w16sdtdh="http://schemas.microsoft.com/office/word/2020/wordml/sdtdatahash" xmlns:w16se="http://schemas.microsoft.com/office/word/2015/wordml/symex" xmlns:wpg="http://schemas.microsoft.com/office/word/2010/wordprocessingGroup" xmlns:wpi="http://schemas.microsoft.com/office/word/2010/wordprocessingInk" xmlns:wne="http://schemas.microsoft.com/office/word/2006/wordml" xmlns:wps="http://schemas.microsoft.com/office/word/2010/wordprocessingShape" mc:Ignorable="w14 w15 w16se w16cid w16 w16cex w16sdtdh wp14">
   <w:sdt>
     <w:sdtPr>
       <w:rPr>
-        <w:rStyle w:val="PageNumber"/>
+        <w:rStyle w:val="Strang"/>
       </w:rPr>
       <w:id w:val="331260238"/>
       <w:docPartObj>
@@ -2455,48 +2353,43 @@
         <w:docPartUnique/>
       </w:docPartObj>
     </w:sdtPr>
-    <w:sdtEndPr>
-      <w:rPr>
-        <w:rStyle w:val="PageNumber"/>
-      </w:rPr>
-    </w:sdtEndPr>
     <w:sdtContent>
       <w:p>
         <w:pPr>
-          <w:pStyle w:val="Footer"/>
+          <w:pStyle w:val="Chntrang"/>
           <w:framePr w:wrap="none" w:vAnchor="text" w:hAnchor="margin" w:xAlign="center" w:y="1"/>
           <w:rPr>
-            <w:rStyle w:val="PageNumber"/>
+            <w:rStyle w:val="Strang"/>
           </w:rPr>
         </w:pPr>
         <w:r>
           <w:rPr>
-            <w:rStyle w:val="PageNumber"/>
+            <w:rStyle w:val="Strang"/>
           </w:rPr>
           <w:fldChar w:fldCharType="begin"/>
         </w:r>
         <w:r>
           <w:rPr>
-            <w:rStyle w:val="PageNumber"/>
+            <w:rStyle w:val="Strang"/>
           </w:rPr>
           <w:instrText xml:space="preserve"> PAGE </w:instrText>
         </w:r>
         <w:r>
           <w:rPr>
-            <w:rStyle w:val="PageNumber"/>
+            <w:rStyle w:val="Strang"/>
           </w:rPr>
           <w:fldChar w:fldCharType="separate"/>
         </w:r>
         <w:r>
           <w:rPr>
-            <w:rStyle w:val="PageNumber"/>
+            <w:rStyle w:val="Strang"/>
             <w:noProof/>
           </w:rPr>
           <w:t>1</w:t>
         </w:r>
         <w:r>
           <w:rPr>
-            <w:rStyle w:val="PageNumber"/>
+            <w:rStyle w:val="Strang"/>
           </w:rPr>
           <w:fldChar w:fldCharType="end"/>
         </w:r>
@@ -2505,7 +2398,7 @@
   </w:sdt>
   <w:p>
     <w:pPr>
-      <w:pStyle w:val="Footer"/>
+      <w:pStyle w:val="Chntrang"/>
       <w:ind w:right="360"/>
       <w:rPr>
         <w:lang w:val="vi-VN"/>
@@ -2571,7 +2464,7 @@
         </mc:Choice>
         <mc:Fallback>
           <w:pict>
-            <v:line w14:anchorId="4B382425" id="Straight Connector 2" o:spid="_x0000_s1026" style="position:absolute;z-index:251661312;visibility:visible;mso-wrap-style:square;mso-width-percent:0;mso-wrap-distance-left:9pt;mso-wrap-distance-top:0;mso-wrap-distance-right:9pt;mso-wrap-distance-bottom:0;mso-position-horizontal:absolute;mso-position-horizontal-relative:text;mso-position-vertical:absolute;mso-position-vertical-relative:text;mso-width-percent:0;mso-width-relative:margin" from="-7.3pt,-6.55pt" to="479.8pt,-6.55pt" o:gfxdata="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" strokecolor="black [3200]" strokeweight=".5pt">
+            <v:line w14:anchorId="4B382425" id="Straight Connector 2" o:spid="_x0000_s1026" style="position:absolute;z-index:251661312;visibility:visible;mso-wrap-style:square;mso-width-percent:0;mso-wrap-distance-left:9pt;mso-wrap-distance-top:0;mso-wrap-distance-right:9pt;mso-wrap-distance-bottom:0;mso-position-horizontal:absolute;mso-position-horizontal-relative:text;mso-position-vertical:absolute;mso-position-vertical-relative:text;mso-width-percent:0;mso-width-relative:margin" from="-7.3pt,-6.55pt" to="479.8pt,-6.55pt" o:gfxdata="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" strokecolor="black [3200]" strokeweight=".5pt">
               <v:stroke joinstyle="miter"/>
             </v:line>
           </w:pict>
@@ -2583,7 +2476,7 @@
 </file>
 
 <file path=word/footnotes.xml><?xml version="1.0" encoding="utf-8"?>
-<w:footnotes xmlns:wpc="http://schemas.microsoft.com/office/word/2010/wordprocessingCanvas" xmlns:cx="http://schemas.microsoft.com/office/drawing/2014/chartex" xmlns:cx1="http://schemas.microsoft.com/office/drawing/2015/9/8/chartex" xmlns:cx2="http://schemas.microsoft.com/office/drawing/2015/10/21/chartex" xmlns:cx3="http://schemas.microsoft.com/office/drawing/2016/5/9/chartex" xmlns:cx4="http://schemas.microsoft.com/office/drawing/2016/5/10/chartex" xmlns:cx5="http://schemas.microsoft.com/office/drawing/2016/5/11/chartex" xmlns:cx6="http://schemas.microsoft.com/office/drawing/2016/5/12/chartex" xmlns:cx7="http://schemas.microsoft.com/office/drawing/2016/5/13/chartex" xmlns:cx8="http://schemas.microsoft.com/office/drawing/2016/5/14/chartex" xmlns:mc="http://schemas.openxmlformats.org/markup-compatibility/2006" xmlns:aink="http://schemas.microsoft.com/office/drawing/2016/ink" xmlns:am3d="http://schemas.microsoft.com/office/drawing/2017/model3d" xmlns:o="urn:schemas-microsoft-com:office:office" xmlns:r="http://schemas.openxmlformats.org/officeDocument/2006/relationships" xmlns:m="http://schemas.openxmlformats.org/officeDocument/2006/math" xmlns:v="urn:schemas-microsoft-com:vml" xmlns:wp14="http://schemas.microsoft.com/office/word/2010/wordprocessingDrawing" xmlns:wp="http://schemas.openxmlformats.org/drawingml/2006/wordprocessingDrawing" xmlns:w10="urn:schemas-microsoft-com:office:word" xmlns:w="http://schemas.openxmlformats.org/wordprocessingml/2006/main" xmlns:w14="http://schemas.microsoft.com/office/word/2010/wordml" xmlns:w15="http://schemas.microsoft.com/office/word/2012/wordml" xmlns:w16cid="http://schemas.microsoft.com/office/word/2016/wordml/cid" xmlns:w16se="http://schemas.microsoft.com/office/word/2015/wordml/symex" xmlns:wpg="http://schemas.microsoft.com/office/word/2010/wordprocessingGroup" xmlns:wpi="http://schemas.microsoft.com/office/word/2010/wordprocessingInk" xmlns:wne="http://schemas.microsoft.com/office/word/2006/wordml" xmlns:wps="http://schemas.microsoft.com/office/word/2010/wordprocessingShape" mc:Ignorable="w14 w15 w16se w16cid wp14">
+<w:footnotes xmlns:wpc="http://schemas.microsoft.com/office/word/2010/wordprocessingCanvas" xmlns:cx="http://schemas.microsoft.com/office/drawing/2014/chartex" xmlns:cx1="http://schemas.microsoft.com/office/drawing/2015/9/8/chartex" xmlns:cx2="http://schemas.microsoft.com/office/drawing/2015/10/21/chartex" xmlns:cx3="http://schemas.microsoft.com/office/drawing/2016/5/9/chartex" xmlns:cx4="http://schemas.microsoft.com/office/drawing/2016/5/10/chartex" xmlns:cx5="http://schemas.microsoft.com/office/drawing/2016/5/11/chartex" xmlns:cx6="http://schemas.microsoft.com/office/drawing/2016/5/12/chartex" xmlns:cx7="http://schemas.microsoft.com/office/drawing/2016/5/13/chartex" xmlns:cx8="http://schemas.microsoft.com/office/drawing/2016/5/14/chartex" xmlns:mc="http://schemas.openxmlformats.org/markup-compatibility/2006" xmlns:aink="http://schemas.microsoft.com/office/drawing/2016/ink" xmlns:am3d="http://schemas.microsoft.com/office/drawing/2017/model3d" xmlns:o="urn:schemas-microsoft-com:office:office" xmlns:oel="http://schemas.microsoft.com/office/2019/extlst" xmlns:r="http://schemas.openxmlformats.org/officeDocument/2006/relationships" xmlns:m="http://schemas.openxmlformats.org/officeDocument/2006/math" xmlns:v="urn:schemas-microsoft-com:vml" xmlns:wp14="http://schemas.microsoft.com/office/word/2010/wordprocessingDrawing" xmlns:wp="http://schemas.openxmlformats.org/drawingml/2006/wordprocessingDrawing" xmlns:w10="urn:schemas-microsoft-com:office:word" xmlns:w="http://schemas.openxmlformats.org/wordprocessingml/2006/main" xmlns:w14="http://schemas.microsoft.com/office/word/2010/wordml" xmlns:w15="http://schemas.microsoft.com/office/word/2012/wordml" xmlns:w16cex="http://schemas.microsoft.com/office/word/2018/wordml/cex" xmlns:w16cid="http://schemas.microsoft.com/office/word/2016/wordml/cid" xmlns:w16="http://schemas.microsoft.com/office/word/2018/wordml" xmlns:w16sdtdh="http://schemas.microsoft.com/office/word/2020/wordml/sdtdatahash" xmlns:w16se="http://schemas.microsoft.com/office/word/2015/wordml/symex" xmlns:wpg="http://schemas.microsoft.com/office/word/2010/wordprocessingGroup" xmlns:wpi="http://schemas.microsoft.com/office/word/2010/wordprocessingInk" xmlns:wne="http://schemas.microsoft.com/office/word/2006/wordml" xmlns:wps="http://schemas.microsoft.com/office/word/2010/wordprocessingShape" mc:Ignorable="w14 w15 w16se w16cid w16 w16cex w16sdtdh wp14">
   <w:footnote w:type="separator" w:id="-1">
     <w:p>
       <w:pPr>
@@ -2608,10 +2501,10 @@
 </file>
 
 <file path=word/header1.xml><?xml version="1.0" encoding="utf-8"?>
-<w:hdr xmlns:wpc="http://schemas.microsoft.com/office/word/2010/wordprocessingCanvas" xmlns:cx="http://schemas.microsoft.com/office/drawing/2014/chartex" xmlns:cx1="http://schemas.microsoft.com/office/drawing/2015/9/8/chartex" xmlns:cx2="http://schemas.microsoft.com/office/drawing/2015/10/21/chartex" xmlns:cx3="http://schemas.microsoft.com/office/drawing/2016/5/9/chartex" xmlns:cx4="http://schemas.microsoft.com/office/drawing/2016/5/10/chartex" xmlns:cx5="http://schemas.microsoft.com/office/drawing/2016/5/11/chartex" xmlns:cx6="http://schemas.microsoft.com/office/drawing/2016/5/12/chartex" xmlns:cx7="http://schemas.microsoft.com/office/drawing/2016/5/13/chartex" xmlns:cx8="http://schemas.microsoft.com/office/drawing/2016/5/14/chartex" xmlns:mc="http://schemas.openxmlformats.org/markup-compatibility/2006" xmlns:aink="http://schemas.microsoft.com/office/drawing/2016/ink" xmlns:am3d="http://schemas.microsoft.com/office/drawing/2017/model3d" xmlns:o="urn:schemas-microsoft-com:office:office" xmlns:r="http://schemas.openxmlformats.org/officeDocument/2006/relationships" xmlns:m="http://schemas.openxmlformats.org/officeDocument/2006/math" xmlns:v="urn:schemas-microsoft-com:vml" xmlns:wp14="http://schemas.microsoft.com/office/word/2010/wordprocessingDrawing" xmlns:wp="http://schemas.openxmlformats.org/drawingml/2006/wordprocessingDrawing" xmlns:w10="urn:schemas-microsoft-com:office:word" xmlns:w="http://schemas.openxmlformats.org/wordprocessingml/2006/main" xmlns:w14="http://schemas.microsoft.com/office/word/2010/wordml" xmlns:w15="http://schemas.microsoft.com/office/word/2012/wordml" xmlns:w16cid="http://schemas.microsoft.com/office/word/2016/wordml/cid" xmlns:w16se="http://schemas.microsoft.com/office/word/2015/wordml/symex" xmlns:wpg="http://schemas.microsoft.com/office/word/2010/wordprocessingGroup" xmlns:wpi="http://schemas.microsoft.com/office/word/2010/wordprocessingInk" xmlns:wne="http://schemas.microsoft.com/office/word/2006/wordml" xmlns:wps="http://schemas.microsoft.com/office/word/2010/wordprocessingShape" mc:Ignorable="w14 w15 w16se w16cid wp14">
+<w:hdr xmlns:wpc="http://schemas.microsoft.com/office/word/2010/wordprocessingCanvas" xmlns:cx="http://schemas.microsoft.com/office/drawing/2014/chartex" xmlns:cx1="http://schemas.microsoft.com/office/drawing/2015/9/8/chartex" xmlns:cx2="http://schemas.microsoft.com/office/drawing/2015/10/21/chartex" xmlns:cx3="http://schemas.microsoft.com/office/drawing/2016/5/9/chartex" xmlns:cx4="http://schemas.microsoft.com/office/drawing/2016/5/10/chartex" xmlns:cx5="http://schemas.microsoft.com/office/drawing/2016/5/11/chartex" xmlns:cx6="http://schemas.microsoft.com/office/drawing/2016/5/12/chartex" xmlns:cx7="http://schemas.microsoft.com/office/drawing/2016/5/13/chartex" xmlns:cx8="http://schemas.microsoft.com/office/drawing/2016/5/14/chartex" xmlns:mc="http://schemas.openxmlformats.org/markup-compatibility/2006" xmlns:aink="http://schemas.microsoft.com/office/drawing/2016/ink" xmlns:am3d="http://schemas.microsoft.com/office/drawing/2017/model3d" xmlns:o="urn:schemas-microsoft-com:office:office" xmlns:oel="http://schemas.microsoft.com/office/2019/extlst" xmlns:r="http://schemas.openxmlformats.org/officeDocument/2006/relationships" xmlns:m="http://schemas.openxmlformats.org/officeDocument/2006/math" xmlns:v="urn:schemas-microsoft-com:vml" xmlns:wp14="http://schemas.microsoft.com/office/word/2010/wordprocessingDrawing" xmlns:wp="http://schemas.openxmlformats.org/drawingml/2006/wordprocessingDrawing" xmlns:w10="urn:schemas-microsoft-com:office:word" xmlns:w="http://schemas.openxmlformats.org/wordprocessingml/2006/main" xmlns:w14="http://schemas.microsoft.com/office/word/2010/wordml" xmlns:w15="http://schemas.microsoft.com/office/word/2012/wordml" xmlns:w16cex="http://schemas.microsoft.com/office/word/2018/wordml/cex" xmlns:w16cid="http://schemas.microsoft.com/office/word/2016/wordml/cid" xmlns:w16="http://schemas.microsoft.com/office/word/2018/wordml" xmlns:w16sdtdh="http://schemas.microsoft.com/office/word/2020/wordml/sdtdatahash" xmlns:w16se="http://schemas.microsoft.com/office/word/2015/wordml/symex" xmlns:wpg="http://schemas.microsoft.com/office/word/2010/wordprocessingGroup" xmlns:wpi="http://schemas.microsoft.com/office/word/2010/wordprocessingInk" xmlns:wne="http://schemas.microsoft.com/office/word/2006/wordml" xmlns:wps="http://schemas.microsoft.com/office/word/2010/wordprocessingShape" mc:Ignorable="w14 w15 w16se w16cid w16 w16cex w16sdtdh wp14">
   <w:p>
     <w:pPr>
-      <w:pStyle w:val="Header"/>
+      <w:pStyle w:val="utrang"/>
     </w:pPr>
     <w:r>
       <w:rPr>
@@ -2768,7 +2661,7 @@
 </file>
 
 <file path=word/numbering.xml><?xml version="1.0" encoding="utf-8"?>
-<w:numbering xmlns:wpc="http://schemas.microsoft.com/office/word/2010/wordprocessingCanvas" xmlns:cx="http://schemas.microsoft.com/office/drawing/2014/chartex" xmlns:cx1="http://schemas.microsoft.com/office/drawing/2015/9/8/chartex" xmlns:cx2="http://schemas.microsoft.com/office/drawing/2015/10/21/chartex" xmlns:cx3="http://schemas.microsoft.com/office/drawing/2016/5/9/chartex" xmlns:cx4="http://schemas.microsoft.com/office/drawing/2016/5/10/chartex" xmlns:cx5="http://schemas.microsoft.com/office/drawing/2016/5/11/chartex" xmlns:cx6="http://schemas.microsoft.com/office/drawing/2016/5/12/chartex" xmlns:cx7="http://schemas.microsoft.com/office/drawing/2016/5/13/chartex" xmlns:cx8="http://schemas.microsoft.com/office/drawing/2016/5/14/chartex" xmlns:mc="http://schemas.openxmlformats.org/markup-compatibility/2006" xmlns:aink="http://schemas.microsoft.com/office/drawing/2016/ink" xmlns:am3d="http://schemas.microsoft.com/office/drawing/2017/model3d" xmlns:o="urn:schemas-microsoft-com:office:office" xmlns:r="http://schemas.openxmlformats.org/officeDocument/2006/relationships" xmlns:m="http://schemas.openxmlformats.org/officeDocument/2006/math" xmlns:v="urn:schemas-microsoft-com:vml" xmlns:wp14="http://schemas.microsoft.com/office/word/2010/wordprocessingDrawing" xmlns:wp="http://schemas.openxmlformats.org/drawingml/2006/wordprocessingDrawing" xmlns:w10="urn:schemas-microsoft-com:office:word" xmlns:w="http://schemas.openxmlformats.org/wordprocessingml/2006/main" xmlns:w14="http://schemas.microsoft.com/office/word/2010/wordml" xmlns:w15="http://schemas.microsoft.com/office/word/2012/wordml" xmlns:w16cid="http://schemas.microsoft.com/office/word/2016/wordml/cid" xmlns:w16se="http://schemas.microsoft.com/office/word/2015/wordml/symex" xmlns:wpg="http://schemas.microsoft.com/office/word/2010/wordprocessingGroup" xmlns:wpi="http://schemas.microsoft.com/office/word/2010/wordprocessingInk" xmlns:wne="http://schemas.microsoft.com/office/word/2006/wordml" xmlns:wps="http://schemas.microsoft.com/office/word/2010/wordprocessingShape" mc:Ignorable="w14 w15 w16se w16cid wp14">
+<w:numbering xmlns:wpc="http://schemas.microsoft.com/office/word/2010/wordprocessingCanvas" xmlns:cx="http://schemas.microsoft.com/office/drawing/2014/chartex" xmlns:cx1="http://schemas.microsoft.com/office/drawing/2015/9/8/chartex" xmlns:cx2="http://schemas.microsoft.com/office/drawing/2015/10/21/chartex" xmlns:cx3="http://schemas.microsoft.com/office/drawing/2016/5/9/chartex" xmlns:cx4="http://schemas.microsoft.com/office/drawing/2016/5/10/chartex" xmlns:cx5="http://schemas.microsoft.com/office/drawing/2016/5/11/chartex" xmlns:cx6="http://schemas.microsoft.com/office/drawing/2016/5/12/chartex" xmlns:cx7="http://schemas.microsoft.com/office/drawing/2016/5/13/chartex" xmlns:cx8="http://schemas.microsoft.com/office/drawing/2016/5/14/chartex" xmlns:mc="http://schemas.openxmlformats.org/markup-compatibility/2006" xmlns:aink="http://schemas.microsoft.com/office/drawing/2016/ink" xmlns:am3d="http://schemas.microsoft.com/office/drawing/2017/model3d" xmlns:o="urn:schemas-microsoft-com:office:office" xmlns:oel="http://schemas.microsoft.com/office/2019/extlst" xmlns:r="http://schemas.openxmlformats.org/officeDocument/2006/relationships" xmlns:m="http://schemas.openxmlformats.org/officeDocument/2006/math" xmlns:v="urn:schemas-microsoft-com:vml" xmlns:wp14="http://schemas.microsoft.com/office/word/2010/wordprocessingDrawing" xmlns:wp="http://schemas.openxmlformats.org/drawingml/2006/wordprocessingDrawing" xmlns:w10="urn:schemas-microsoft-com:office:word" xmlns:w="http://schemas.openxmlformats.org/wordprocessingml/2006/main" xmlns:w14="http://schemas.microsoft.com/office/word/2010/wordml" xmlns:w15="http://schemas.microsoft.com/office/word/2012/wordml" xmlns:w16cex="http://schemas.microsoft.com/office/word/2018/wordml/cex" xmlns:w16cid="http://schemas.microsoft.com/office/word/2016/wordml/cid" xmlns:w16="http://schemas.microsoft.com/office/word/2018/wordml" xmlns:w16sdtdh="http://schemas.microsoft.com/office/word/2020/wordml/sdtdatahash" xmlns:w16se="http://schemas.microsoft.com/office/word/2015/wordml/symex" xmlns:wpg="http://schemas.microsoft.com/office/word/2010/wordprocessingGroup" xmlns:wpi="http://schemas.microsoft.com/office/word/2010/wordprocessingInk" xmlns:wne="http://schemas.microsoft.com/office/word/2006/wordml" xmlns:wps="http://schemas.microsoft.com/office/word/2010/wordprocessingShape" mc:Ignorable="w14 w15 w16se w16cid w16 w16cex w16sdtdh wp14">
   <w:abstractNum w:abstractNumId="0" w15:restartNumberingAfterBreak="0">
     <w:nsid w:val="08457748"/>
     <w:multiLevelType w:val="multilevel"/>
@@ -4259,34 +4152,34 @@
       </w:rPr>
     </w:lvl>
   </w:abstractNum>
-  <w:num w:numId="1">
+  <w:num w:numId="1" w16cid:durableId="276568973">
     <w:abstractNumId w:val="0"/>
   </w:num>
-  <w:num w:numId="2">
+  <w:num w:numId="2" w16cid:durableId="1391802422">
     <w:abstractNumId w:val="6"/>
   </w:num>
-  <w:num w:numId="3">
+  <w:num w:numId="3" w16cid:durableId="1778215999">
     <w:abstractNumId w:val="8"/>
   </w:num>
-  <w:num w:numId="4">
+  <w:num w:numId="4" w16cid:durableId="2035879971">
     <w:abstractNumId w:val="7"/>
   </w:num>
-  <w:num w:numId="5">
+  <w:num w:numId="5" w16cid:durableId="1986471867">
     <w:abstractNumId w:val="1"/>
   </w:num>
-  <w:num w:numId="6">
+  <w:num w:numId="6" w16cid:durableId="1261110122">
     <w:abstractNumId w:val="5"/>
   </w:num>
-  <w:num w:numId="7">
+  <w:num w:numId="7" w16cid:durableId="828400526">
     <w:abstractNumId w:val="3"/>
   </w:num>
-  <w:num w:numId="8">
+  <w:num w:numId="8" w16cid:durableId="141124430">
     <w:abstractNumId w:val="9"/>
   </w:num>
-  <w:num w:numId="9">
+  <w:num w:numId="9" w16cid:durableId="670835277">
     <w:abstractNumId w:val="4"/>
   </w:num>
-  <w:num w:numId="10">
+  <w:num w:numId="10" w16cid:durableId="179979353">
     <w:abstractNumId w:val="2"/>
   </w:num>
   <w:numIdMacAtCleanup w:val="10"/>
@@ -4294,7 +4187,7 @@
 </file>
 
 <file path=word/styles.xml><?xml version="1.0" encoding="utf-8"?>
-<w:styles xmlns:mc="http://schemas.openxmlformats.org/markup-compatibility/2006" xmlns:r="http://schemas.openxmlformats.org/officeDocument/2006/relationships" xmlns:w="http://schemas.openxmlformats.org/wordprocessingml/2006/main" xmlns:w14="http://schemas.microsoft.com/office/word/2010/wordml" xmlns:w15="http://schemas.microsoft.com/office/word/2012/wordml" xmlns:w16cid="http://schemas.microsoft.com/office/word/2016/wordml/cid" xmlns:w16se="http://schemas.microsoft.com/office/word/2015/wordml/symex" mc:Ignorable="w14 w15 w16se w16cid">
+<w:styles xmlns:mc="http://schemas.openxmlformats.org/markup-compatibility/2006" xmlns:r="http://schemas.openxmlformats.org/officeDocument/2006/relationships" xmlns:w="http://schemas.openxmlformats.org/wordprocessingml/2006/main" xmlns:w14="http://schemas.microsoft.com/office/word/2010/wordml" xmlns:w15="http://schemas.microsoft.com/office/word/2012/wordml" xmlns:w16cex="http://schemas.microsoft.com/office/word/2018/wordml/cex" xmlns:w16cid="http://schemas.microsoft.com/office/word/2016/wordml/cid" xmlns:w16="http://schemas.microsoft.com/office/word/2018/wordml" xmlns:w16sdtdh="http://schemas.microsoft.com/office/word/2020/wordml/sdtdatahash" xmlns:w16se="http://schemas.microsoft.com/office/word/2015/wordml/symex" mc:Ignorable="w14 w15 w16se w16cid w16 w16cex w16sdtdh">
   <w:docDefaults>
     <w:rPrDefault>
       <w:rPr>
@@ -4689,7 +4582,7 @@
     <w:lsdException w:name="Unresolved Mention" w:semiHidden="1" w:unhideWhenUsed="1"/>
     <w:lsdException w:name="Smart Link" w:semiHidden="1" w:unhideWhenUsed="1"/>
   </w:latentStyles>
-  <w:style w:type="paragraph" w:default="1" w:styleId="Normal">
+  <w:style w:type="paragraph" w:default="1" w:styleId="Binhthng">
     <w:name w:val="Normal"/>
     <w:qFormat/>
     <w:rsid w:val="00B8533C"/>
@@ -4702,11 +4595,11 @@
       <w:sz w:val="24"/>
     </w:rPr>
   </w:style>
-  <w:style w:type="paragraph" w:styleId="Heading4">
+  <w:style w:type="paragraph" w:styleId="u4">
     <w:name w:val="heading 4"/>
-    <w:basedOn w:val="Normal"/>
-    <w:next w:val="Normal"/>
-    <w:link w:val="Heading4Char"/>
+    <w:basedOn w:val="Binhthng"/>
+    <w:next w:val="Binhthng"/>
+    <w:link w:val="u4Char"/>
     <w:uiPriority w:val="9"/>
     <w:unhideWhenUsed/>
     <w:qFormat/>
@@ -4724,13 +4617,13 @@
       <w:color w:val="2F5496" w:themeColor="accent1" w:themeShade="BF"/>
     </w:rPr>
   </w:style>
-  <w:style w:type="character" w:default="1" w:styleId="DefaultParagraphFont">
+  <w:style w:type="character" w:default="1" w:styleId="Phngmcinhcuaoanvn">
     <w:name w:val="Default Paragraph Font"/>
     <w:uiPriority w:val="1"/>
     <w:semiHidden/>
     <w:unhideWhenUsed/>
   </w:style>
-  <w:style w:type="table" w:default="1" w:styleId="TableNormal">
+  <w:style w:type="table" w:default="1" w:styleId="BangThngthng">
     <w:name w:val="Normal Table"/>
     <w:uiPriority w:val="99"/>
     <w:semiHidden/>
@@ -4745,16 +4638,16 @@
       </w:tblCellMar>
     </w:tblPr>
   </w:style>
-  <w:style w:type="numbering" w:default="1" w:styleId="NoList">
+  <w:style w:type="numbering" w:default="1" w:styleId="Khngco">
     <w:name w:val="No List"/>
     <w:uiPriority w:val="99"/>
     <w:semiHidden/>
     <w:unhideWhenUsed/>
   </w:style>
-  <w:style w:type="paragraph" w:styleId="Header">
+  <w:style w:type="paragraph" w:styleId="utrang">
     <w:name w:val="header"/>
-    <w:basedOn w:val="Normal"/>
-    <w:link w:val="HeaderChar"/>
+    <w:basedOn w:val="Binhthng"/>
+    <w:link w:val="utrangChar"/>
     <w:uiPriority w:val="99"/>
     <w:unhideWhenUsed/>
     <w:rsid w:val="00BC76BB"/>
@@ -4766,17 +4659,17 @@
       <w:spacing w:after="0" w:line="240" w:lineRule="auto"/>
     </w:pPr>
   </w:style>
-  <w:style w:type="character" w:customStyle="1" w:styleId="HeaderChar">
-    <w:name w:val="Header Char"/>
-    <w:basedOn w:val="DefaultParagraphFont"/>
-    <w:link w:val="Header"/>
+  <w:style w:type="character" w:customStyle="1" w:styleId="utrangChar">
+    <w:name w:val="Đầu trang Char"/>
+    <w:basedOn w:val="Phngmcinhcuaoanvn"/>
+    <w:link w:val="utrang"/>
     <w:uiPriority w:val="99"/>
     <w:rsid w:val="00BC76BB"/>
   </w:style>
-  <w:style w:type="paragraph" w:styleId="Footer">
+  <w:style w:type="paragraph" w:styleId="Chntrang">
     <w:name w:val="footer"/>
-    <w:basedOn w:val="Normal"/>
-    <w:link w:val="FooterChar"/>
+    <w:basedOn w:val="Binhthng"/>
+    <w:link w:val="ChntrangChar"/>
     <w:uiPriority w:val="99"/>
     <w:unhideWhenUsed/>
     <w:rsid w:val="00BC76BB"/>
@@ -4788,24 +4681,24 @@
       <w:spacing w:after="0" w:line="240" w:lineRule="auto"/>
     </w:pPr>
   </w:style>
-  <w:style w:type="character" w:customStyle="1" w:styleId="FooterChar">
-    <w:name w:val="Footer Char"/>
-    <w:basedOn w:val="DefaultParagraphFont"/>
-    <w:link w:val="Footer"/>
+  <w:style w:type="character" w:customStyle="1" w:styleId="ChntrangChar">
+    <w:name w:val="Chân trang Char"/>
+    <w:basedOn w:val="Phngmcinhcuaoanvn"/>
+    <w:link w:val="Chntrang"/>
     <w:uiPriority w:val="99"/>
     <w:rsid w:val="00BC76BB"/>
   </w:style>
-  <w:style w:type="character" w:styleId="PageNumber">
+  <w:style w:type="character" w:styleId="Strang">
     <w:name w:val="page number"/>
-    <w:basedOn w:val="DefaultParagraphFont"/>
+    <w:basedOn w:val="Phngmcinhcuaoanvn"/>
     <w:uiPriority w:val="99"/>
     <w:semiHidden/>
     <w:unhideWhenUsed/>
     <w:rsid w:val="00BC76BB"/>
   </w:style>
-  <w:style w:type="paragraph" w:styleId="ListParagraph">
+  <w:style w:type="paragraph" w:styleId="oancuaDanhsach">
     <w:name w:val="List Paragraph"/>
-    <w:basedOn w:val="Normal"/>
+    <w:basedOn w:val="Binhthng"/>
     <w:uiPriority w:val="34"/>
     <w:qFormat/>
     <w:rsid w:val="00C93109"/>
@@ -4814,9 +4707,9 @@
       <w:contextualSpacing/>
     </w:pPr>
   </w:style>
-  <w:style w:type="character" w:styleId="Strong">
+  <w:style w:type="character" w:styleId="Manh">
     <w:name w:val="Strong"/>
-    <w:basedOn w:val="DefaultParagraphFont"/>
+    <w:basedOn w:val="Phngmcinhcuaoanvn"/>
     <w:uiPriority w:val="22"/>
     <w:qFormat/>
     <w:rsid w:val="00593994"/>
@@ -4825,9 +4718,9 @@
       <w:bCs/>
     </w:rPr>
   </w:style>
-  <w:style w:type="character" w:styleId="Hyperlink">
+  <w:style w:type="character" w:styleId="Siuktni">
     <w:name w:val="Hyperlink"/>
-    <w:basedOn w:val="DefaultParagraphFont"/>
+    <w:basedOn w:val="Phngmcinhcuaoanvn"/>
     <w:uiPriority w:val="99"/>
     <w:unhideWhenUsed/>
     <w:rsid w:val="00593994"/>
@@ -4836,10 +4729,10 @@
       <w:u w:val="single"/>
     </w:rPr>
   </w:style>
-  <w:style w:type="character" w:customStyle="1" w:styleId="Heading4Char">
-    <w:name w:val="Heading 4 Char"/>
-    <w:basedOn w:val="DefaultParagraphFont"/>
-    <w:link w:val="Heading4"/>
+  <w:style w:type="character" w:customStyle="1" w:styleId="u4Char">
+    <w:name w:val="Đầu đề 4 Char"/>
+    <w:basedOn w:val="Phngmcinhcuaoanvn"/>
+    <w:link w:val="u4"/>
     <w:uiPriority w:val="9"/>
     <w:rsid w:val="00791CF1"/>
     <w:rPr>
@@ -4850,9 +4743,9 @@
       <w:sz w:val="24"/>
     </w:rPr>
   </w:style>
-  <w:style w:type="paragraph" w:styleId="NormalWeb">
+  <w:style w:type="paragraph" w:styleId="ThngthngWeb">
     <w:name w:val="Normal (Web)"/>
-    <w:basedOn w:val="Normal"/>
+    <w:basedOn w:val="Binhthng"/>
     <w:uiPriority w:val="99"/>
     <w:unhideWhenUsed/>
     <w:rsid w:val="00791CF1"/>
@@ -4863,10 +4756,10 @@
       <w:rFonts w:ascii="Times New Roman" w:eastAsia="Times New Roman" w:hAnsi="Times New Roman" w:cs="Times New Roman"/>
     </w:rPr>
   </w:style>
-  <w:style w:type="paragraph" w:styleId="HTMLPreformatted">
+  <w:style w:type="paragraph" w:styleId="HTMLinhdangtrc">
     <w:name w:val="HTML Preformatted"/>
-    <w:basedOn w:val="Normal"/>
-    <w:link w:val="HTMLPreformattedChar"/>
+    <w:basedOn w:val="Binhthng"/>
+    <w:link w:val="HTMLinhdangtrcChar"/>
     <w:uiPriority w:val="99"/>
     <w:semiHidden/>
     <w:unhideWhenUsed/>
@@ -4898,10 +4791,10 @@
       <w:szCs w:val="20"/>
     </w:rPr>
   </w:style>
-  <w:style w:type="character" w:customStyle="1" w:styleId="HTMLPreformattedChar">
-    <w:name w:val="HTML Preformatted Char"/>
-    <w:basedOn w:val="DefaultParagraphFont"/>
-    <w:link w:val="HTMLPreformatted"/>
+  <w:style w:type="character" w:customStyle="1" w:styleId="HTMLinhdangtrcChar">
+    <w:name w:val="HTML Định dạng trước Char"/>
+    <w:basedOn w:val="Phngmcinhcuaoanvn"/>
+    <w:link w:val="HTMLinhdangtrc"/>
     <w:uiPriority w:val="99"/>
     <w:semiHidden/>
     <w:rsid w:val="00791CF1"/>
@@ -4913,17 +4806,17 @@
   </w:style>
   <w:style w:type="character" w:customStyle="1" w:styleId="mtk1">
     <w:name w:val="mtk1"/>
-    <w:basedOn w:val="DefaultParagraphFont"/>
+    <w:basedOn w:val="Phngmcinhcuaoanvn"/>
     <w:rsid w:val="00791CF1"/>
   </w:style>
   <w:style w:type="character" w:customStyle="1" w:styleId="mtk20">
     <w:name w:val="mtk20"/>
-    <w:basedOn w:val="DefaultParagraphFont"/>
+    <w:basedOn w:val="Phngmcinhcuaoanvn"/>
     <w:rsid w:val="00791CF1"/>
   </w:style>
-  <w:style w:type="character" w:styleId="Emphasis">
+  <w:style w:type="character" w:styleId="Nhnmanh">
     <w:name w:val="Emphasis"/>
-    <w:basedOn w:val="DefaultParagraphFont"/>
+    <w:basedOn w:val="Phngmcinhcuaoanvn"/>
     <w:uiPriority w:val="20"/>
     <w:qFormat/>
     <w:rsid w:val="004308E3"/>
@@ -4934,22 +4827,22 @@
   </w:style>
   <w:style w:type="character" w:customStyle="1" w:styleId="mtk22">
     <w:name w:val="mtk22"/>
-    <w:basedOn w:val="DefaultParagraphFont"/>
+    <w:basedOn w:val="Phngmcinhcuaoanvn"/>
     <w:rsid w:val="004308E3"/>
   </w:style>
   <w:style w:type="character" w:customStyle="1" w:styleId="mtk4">
     <w:name w:val="mtk4"/>
-    <w:basedOn w:val="DefaultParagraphFont"/>
+    <w:basedOn w:val="Phngmcinhcuaoanvn"/>
     <w:rsid w:val="008A4AC9"/>
   </w:style>
   <w:style w:type="character" w:customStyle="1" w:styleId="mtk7">
     <w:name w:val="mtk7"/>
-    <w:basedOn w:val="DefaultParagraphFont"/>
+    <w:basedOn w:val="Phngmcinhcuaoanvn"/>
     <w:rsid w:val="00F36B80"/>
   </w:style>
   <w:style w:type="character" w:styleId="FollowedHyperlink">
     <w:name w:val="FollowedHyperlink"/>
-    <w:basedOn w:val="DefaultParagraphFont"/>
+    <w:basedOn w:val="Phngmcinhcuaoanvn"/>
     <w:uiPriority w:val="99"/>
     <w:semiHidden/>
     <w:unhideWhenUsed/>

</xml_diff>